<commit_message>
Create Helical Gears in Fusion 360 with a FREE plugin!
</commit_message>
<xml_diff>
--- a/Helical Gears.docx
+++ b/Helical Gears.docx
@@ -288,6 +288,14 @@
         </w:rPr>
         <w:t>Helix angle is the angle at which the gear teeth are aligned compared to the axis.</w:t>
       </w:r>
+      <w:r>
+        <w:rPr>
+          <w:lang w:val="en-GB"/>
+        </w:rPr>
+        <w:t xml:space="preserve"> test</w:t>
+      </w:r>
+      <w:bookmarkStart w:id="0" w:name="_GoBack"/>
+      <w:bookmarkEnd w:id="0"/>
     </w:p>
     <w:p>
       <w:pPr>
@@ -347,8 +355,6 @@
           </wp:inline>
         </w:drawing>
       </w:r>
-      <w:bookmarkStart w:id="0" w:name="_GoBack"/>
-      <w:bookmarkEnd w:id="0"/>
     </w:p>
     <w:p>
       <w:pPr>

</xml_diff>